<commit_message>
Reorganized files into folders
</commit_message>
<xml_diff>
--- a/Uniq Business Files/Jump Executive Summary.docx
+++ b/Uniq Business Files/Jump Executive Summary.docx
@@ -21,7 +21,7 @@
           <w:b/>
           <w:sz w:val="36"/>
         </w:rPr>
-        <w:t>Jump</w:t>
+        <w:t>Uniq</w:t>
       </w:r>
       <w:r>
         <w:rPr>
@@ -92,16 +92,22 @@
                 <w:b/>
                 <w:u w:val="single"/>
               </w:rPr>
-              <w:t>Jump!</w:t>
-            </w:r>
-          </w:p>
-          <w:p>
-            <w:pPr>
-              <w:pStyle w:val="normal0"/>
-              <w:contextualSpacing w:val="0"/>
-            </w:pPr>
-            <w:r>
-              <w:t>All of us who went through the painful college application process can remember just how hard it was to select the right programs from thousands of choices and making sure each one of the applications was submitted on time. Is it really necessary to go through so much anxiety and effort? At Jump, we are creating the next generation mobile college application guide specifically made for high school students. The app can save an enormous amount of time by delivering the exact information that students are looking for with just a few taps.</w:t>
+              <w:t>Uniq</w:t>
+            </w:r>
+          </w:p>
+          <w:p>
+            <w:pPr>
+              <w:pStyle w:val="normal0"/>
+              <w:contextualSpacing w:val="0"/>
+            </w:pPr>
+            <w:r>
+              <w:t xml:space="preserve">All of us who went through the painful college application process can remember just how hard it was to select the right programs from thousands of choices and making sure each one of the applications was submitted on time. Is it really necessary to go through so much anxiety and effort? At </w:t>
+            </w:r>
+            <w:r>
+              <w:t>Uniq</w:t>
+            </w:r>
+            <w:r>
+              <w:t>, we are creating the next generation mobile college application guide specifically made for high school students. The app can save an enormous amount of time by delivering the exact information that students are looking for with just a few taps.</w:t>
             </w:r>
           </w:p>
           <w:p>
@@ -133,11 +139,9 @@
             <w:r>
               <w:t xml:space="preserve">Traditional search engines often fail to provide the answers to the most important questions that students are asking. You simply cannot ask Google to compare seemingly identical programs and tell you which one is more suitable. None of the existing websites or mobile apps today </w:t>
             </w:r>
-            <w:proofErr w:type="gramStart"/>
             <w:r>
               <w:t>provide</w:t>
             </w:r>
-            <w:proofErr w:type="gramEnd"/>
             <w:r>
               <w:t xml:space="preserve"> personalized information that can help students plan ahead. Thousands of students could have made better career decisions if they were better informed about their programs.</w:t>
             </w:r>
@@ -176,25 +180,16 @@
               <w:contextualSpacing w:val="0"/>
             </w:pPr>
             <w:r>
-              <w:t xml:space="preserve">Jump is a unique mobile application for </w:t>
-            </w:r>
-            <w:proofErr w:type="spellStart"/>
-            <w:r>
-              <w:t>iOS</w:t>
-            </w:r>
-            <w:proofErr w:type="spellEnd"/>
-            <w:r>
-              <w:t xml:space="preserve"> and Android that brings the college researching and application process into one unified app.  It allows high school students to explore and compare schools and programs within seconds. Jump will use your information and adapt to what you value most in a school or program to provide personal recommendations, notifications, and deadlines alerts to guide you through the application process. With Jump, students can </w:t>
-            </w:r>
-            <w:r>
-              <w:t>significantly improve the quality of their college research while using less time than traditional methods.</w:t>
-            </w:r>
-          </w:p>
-          <w:p>
-            <w:pPr>
-              <w:pStyle w:val="normal0"/>
-              <w:contextualSpacing w:val="0"/>
-            </w:pPr>
+              <w:t>Uniq is a mobile app suite for iOS and Android that brings the college researching and application process into one unified app. It allows high school students to explore and compare schools and programs within seconds, view personalized program information, and to find information instantly with smart search. There simply isn't a product on the market today that can provide this level of elegance in both usability and user interface. With Uniq, students can significantly improve the quality of their college research while using less time than traditional methods.</w:t>
+            </w:r>
+          </w:p>
+          <w:p>
+            <w:pPr>
+              <w:pStyle w:val="normal0"/>
+              <w:contextualSpacing w:val="0"/>
+            </w:pPr>
+            <w:bookmarkStart w:id="1" w:name="_GoBack"/>
+            <w:bookmarkEnd w:id="1"/>
           </w:p>
           <w:p>
             <w:pPr>
@@ -256,15 +251,7 @@
               <w:t xml:space="preserve">: </w:t>
             </w:r>
             <w:r>
-              <w:t xml:space="preserve">Universities or colleges that want to advertise their brand, school, program or </w:t>
-            </w:r>
-            <w:proofErr w:type="spellStart"/>
-            <w:r>
-              <w:t>etc</w:t>
-            </w:r>
-            <w:proofErr w:type="spellEnd"/>
-            <w:r>
-              <w:t>, as well as high school students on the paid service that gives a more personalized experience and guidance.</w:t>
+              <w:t>Universities or colleges that want to advertise their brand, school, program or etc, as well as high school students on the paid service that gives a more personalized experience and guidance.</w:t>
             </w:r>
           </w:p>
           <w:p>
@@ -303,21 +290,8 @@
               <w:contextualSpacing w:val="0"/>
             </w:pPr>
             <w:r>
-              <w:t xml:space="preserve">Si </w:t>
-            </w:r>
-            <w:proofErr w:type="spellStart"/>
-            <w:r>
-              <w:t>Te</w:t>
-            </w:r>
-            <w:proofErr w:type="spellEnd"/>
-            <w:r>
-              <w:t xml:space="preserve"> </w:t>
-            </w:r>
-            <w:proofErr w:type="spellStart"/>
-            <w:r>
-              <w:t>Feng</w:t>
-            </w:r>
-            <w:proofErr w:type="spellEnd"/>
+              <w:t>Si Te Feng</w:t>
+            </w:r>
           </w:p>
           <w:p>
             <w:pPr>
@@ -399,34 +373,6 @@
                 <w:b/>
                 <w:u w:val="single"/>
               </w:rPr>
-              <w:t>Funding Opportunity</w:t>
-            </w:r>
-          </w:p>
-          <w:p>
-            <w:pPr>
-              <w:pStyle w:val="normal0"/>
-              <w:contextualSpacing w:val="0"/>
-            </w:pPr>
-            <w:r>
-              <w:t>$15,000</w:t>
-            </w:r>
-          </w:p>
-          <w:p>
-            <w:pPr>
-              <w:pStyle w:val="normal0"/>
-              <w:contextualSpacing w:val="0"/>
-            </w:pPr>
-          </w:p>
-          <w:p>
-            <w:pPr>
-              <w:pStyle w:val="normal0"/>
-              <w:contextualSpacing w:val="0"/>
-            </w:pPr>
-            <w:r>
-              <w:rPr>
-                <w:b/>
-                <w:u w:val="single"/>
-              </w:rPr>
               <w:t>Use of Proceeds</w:t>
             </w:r>
           </w:p>
@@ -439,74 +385,62 @@
               <w:t>8</w:t>
             </w:r>
             <w:r>
-              <w:t>0</w:t>
-            </w:r>
-            <w:proofErr w:type="gramStart"/>
-            <w:r>
-              <w:t>%   Product</w:t>
-            </w:r>
-            <w:proofErr w:type="gramEnd"/>
+              <w:t xml:space="preserve">0%   Product  </w:t>
+            </w:r>
+          </w:p>
+          <w:p>
+            <w:pPr>
+              <w:pStyle w:val="normal0"/>
+              <w:contextualSpacing w:val="0"/>
+            </w:pPr>
+            <w:r>
+              <w:t xml:space="preserve">            </w:t>
+            </w:r>
+            <w:r>
+              <w:t>Development</w:t>
+            </w:r>
+          </w:p>
+          <w:p>
+            <w:pPr>
+              <w:pStyle w:val="normal0"/>
+              <w:contextualSpacing w:val="0"/>
+            </w:pPr>
+            <w:r>
+              <w:t>15</w:t>
+            </w:r>
+            <w:r>
+              <w:t xml:space="preserve">% </w:t>
+            </w:r>
             <w:r>
               <w:t xml:space="preserve">  </w:t>
             </w:r>
-          </w:p>
-          <w:p>
-            <w:pPr>
-              <w:pStyle w:val="normal0"/>
-              <w:contextualSpacing w:val="0"/>
-            </w:pPr>
-            <w:r>
-              <w:t xml:space="preserve">            </w:t>
-            </w:r>
-            <w:r>
-              <w:t>Development</w:t>
-            </w:r>
-          </w:p>
-          <w:p>
-            <w:pPr>
-              <w:pStyle w:val="normal0"/>
-              <w:contextualSpacing w:val="0"/>
-            </w:pPr>
-            <w:r>
-              <w:t>15</w:t>
-            </w:r>
-            <w:proofErr w:type="gramStart"/>
-            <w:r>
-              <w:t xml:space="preserve">% </w:t>
+            <w:r>
+              <w:t>Marketing</w:t>
+            </w:r>
+          </w:p>
+          <w:p>
+            <w:pPr>
+              <w:pStyle w:val="normal0"/>
+              <w:contextualSpacing w:val="0"/>
+            </w:pPr>
+            <w:r>
+              <w:t>5</w:t>
+            </w:r>
+            <w:r>
+              <w:t>%</w:t>
             </w:r>
             <w:r>
               <w:t xml:space="preserve">  </w:t>
             </w:r>
             <w:r>
-              <w:t>Marketing</w:t>
-            </w:r>
-            <w:proofErr w:type="gramEnd"/>
-          </w:p>
-          <w:p>
-            <w:pPr>
-              <w:pStyle w:val="normal0"/>
-              <w:contextualSpacing w:val="0"/>
-            </w:pPr>
-            <w:r>
-              <w:t>5</w:t>
-            </w:r>
-            <w:proofErr w:type="gramStart"/>
-            <w:r>
-              <w:t>%</w:t>
+              <w:t xml:space="preserve"> </w:t>
             </w:r>
             <w:r>
               <w:t xml:space="preserve">  </w:t>
             </w:r>
             <w:r>
-              <w:t xml:space="preserve"> </w:t>
-            </w:r>
-            <w:r>
-              <w:t xml:space="preserve">  </w:t>
-            </w:r>
-            <w:r>
               <w:t>Operations</w:t>
             </w:r>
-            <w:proofErr w:type="gramEnd"/>
           </w:p>
           <w:p>
             <w:pPr>
@@ -530,7 +464,7 @@
         <w:jc w:val="center"/>
       </w:pPr>
       <w:r>
-        <w:t>Information technology, communications and entertainment (ICE)</w:t>
+        <w:t>Mobile Application Suite</w:t>
       </w:r>
     </w:p>
     <w:p>
@@ -540,18 +474,10 @@
         <w:jc w:val="center"/>
       </w:pPr>
       <w:r>
-        <w:t xml:space="preserve"> </w:t>
-      </w:r>
-      <w:proofErr w:type="gramStart"/>
-      <w:r>
-        <w:t>January</w:t>
-      </w:r>
-      <w:r>
-        <w:t>,</w:t>
-      </w:r>
-      <w:proofErr w:type="gramEnd"/>
-      <w:r>
-        <w:t xml:space="preserve"> 2014</w:t>
+        <w:t xml:space="preserve"> January</w:t>
+      </w:r>
+      <w:r>
+        <w:t>, 2014</w:t>
       </w:r>
     </w:p>
     <w:p>
@@ -581,23 +507,7 @@
           <w:u w:val="single"/>
         </w:rPr>
         <w:lastRenderedPageBreak/>
-        <w:t>Revenue Strea</w:t>
-      </w:r>
-      <w:bookmarkStart w:id="1" w:name="_GoBack"/>
-      <w:r>
-        <w:rPr>
-          <w:b/>
-          <w:u w:val="single"/>
-        </w:rPr>
-        <w:t>m</w:t>
-      </w:r>
-      <w:bookmarkEnd w:id="1"/>
-      <w:r>
-        <w:rPr>
-          <w:b/>
-          <w:u w:val="single"/>
-        </w:rPr>
-        <w:t>s</w:t>
+        <w:t>Revenue Streams</w:t>
       </w:r>
     </w:p>
     <w:p>
@@ -667,7 +577,10 @@
         <w:ind w:hanging="359"/>
       </w:pPr>
       <w:r>
-        <w:t>Analytics - yearly subscription, provide the data analytics for their school or programs on Jump</w:t>
+        <w:t xml:space="preserve">Analytics - yearly subscription, provide the data analytics for their school or programs on </w:t>
+      </w:r>
+      <w:r>
+        <w:t>Uniq</w:t>
       </w:r>
     </w:p>
     <w:p>
@@ -704,15 +617,7 @@
         <w:contextualSpacing w:val="0"/>
       </w:pPr>
       <w:r>
-        <w:t xml:space="preserve">Dedicated Hosting service for the website and database, </w:t>
-      </w:r>
-      <w:proofErr w:type="spellStart"/>
-      <w:r>
-        <w:t>Appstore</w:t>
-      </w:r>
-      <w:proofErr w:type="spellEnd"/>
-      <w:r>
-        <w:t xml:space="preserve"> and Google Play store accounts, Product designers and Data analytics</w:t>
+        <w:t>Dedicated Hosting service for the website and database, Appstore and Google Play store accounts, Product designers and Data analytics</w:t>
       </w:r>
     </w:p>
     <w:p>
@@ -772,15 +677,7 @@
         <w:contextualSpacing w:val="0"/>
       </w:pPr>
       <w:r>
-        <w:t>Universities and Colleges, High School District School Boards, Government (</w:t>
-      </w:r>
-      <w:proofErr w:type="spellStart"/>
-      <w:r>
-        <w:t>eInfo</w:t>
-      </w:r>
-      <w:proofErr w:type="spellEnd"/>
-      <w:r>
-        <w:t>)</w:t>
+        <w:t>Universities and Colleges, High School District School Boards, Government (eInfo)</w:t>
       </w:r>
     </w:p>
     <w:p>
@@ -830,7 +727,13 @@
         <w:t xml:space="preserve"> to students</w:t>
       </w:r>
       <w:r>
-        <w:t xml:space="preserve"> about Jump.  </w:t>
+        <w:t xml:space="preserve"> about </w:t>
+      </w:r>
+      <w:r>
+        <w:t>Uniq</w:t>
+      </w:r>
+      <w:r>
+        <w:t xml:space="preserve">.  </w:t>
       </w:r>
     </w:p>
     <w:p>
@@ -1386,7 +1289,7 @@
                 <w:b/>
                 <w:color w:val="FFFFFF"/>
               </w:rPr>
-              <w:t>Jump</w:t>
+              <w:t>Uniq</w:t>
             </w:r>
           </w:p>
           <w:p>
@@ -1467,8 +1370,6 @@
               <w:contextualSpacing w:val="0"/>
               <w:jc w:val="center"/>
             </w:pPr>
-            <w:proofErr w:type="spellStart"/>
-            <w:proofErr w:type="gramStart"/>
             <w:r>
               <w:rPr>
                 <w:b/>
@@ -1476,8 +1377,6 @@
               </w:rPr>
               <w:t>eINFO</w:t>
             </w:r>
-            <w:proofErr w:type="spellEnd"/>
-            <w:proofErr w:type="gramEnd"/>
           </w:p>
         </w:tc>
         <w:tc>
@@ -3321,7 +3220,13 @@
         <w:contextualSpacing w:val="0"/>
       </w:pPr>
       <w:r>
-        <w:t>We are planning to release a beta by the end of May 2014, and complete the first version by the end of August 2014. In the following few months, we will conduct vigorous market assessment and change Jump accordingly.  We will execute intensive marketing strategies to greatly increase our user base for when we release in August.</w:t>
+        <w:t xml:space="preserve">We are planning to release a beta by the end of May 2014, and complete the first version by the end of August 2014. In the following few months, we will conduct vigorous market assessment and change </w:t>
+      </w:r>
+      <w:r>
+        <w:t>Uniq</w:t>
+      </w:r>
+      <w:r>
+        <w:t xml:space="preserve"> accordingly.  We will execute intensive marketing strategies to greatly increase our user base for when we release in August.</w:t>
       </w:r>
     </w:p>
     <w:p>
@@ -3349,15 +3254,7 @@
         <w:contextualSpacing w:val="0"/>
       </w:pPr>
       <w:r>
-        <w:t xml:space="preserve">Once the </w:t>
-      </w:r>
-      <w:proofErr w:type="spellStart"/>
-      <w:r>
-        <w:t>iOS</w:t>
-      </w:r>
-      <w:proofErr w:type="spellEnd"/>
-      <w:r>
-        <w:t xml:space="preserve"> version is released on the App Store, users will have the option to purchase a premium </w:t>
+        <w:t xml:space="preserve">Once the iOS version is released on the App Store, users will have the option to purchase a premium </w:t>
       </w:r>
       <w:r>
         <w:t>subscription, which</w:t>
@@ -3365,11 +3262,9 @@
       <w:r>
         <w:t xml:space="preserve"> will provide a more personal experience and in-depth guide of the application process. Our team will then begin to invite colleges and universities to purchase one of our advertising options. Money will be spent on hosting and other tools to build </w:t>
       </w:r>
-      <w:proofErr w:type="gramStart"/>
-      <w:r>
-        <w:t>Jump</w:t>
-      </w:r>
-      <w:proofErr w:type="gramEnd"/>
+      <w:r>
+        <w:t>Uniq</w:t>
+      </w:r>
       <w:r>
         <w:t xml:space="preserve"> on all platforms. Funding is sufficient until we need to scale our team and servers.</w:t>
       </w:r>
@@ -3437,19 +3332,87 @@
             </w:pPr>
             <w:r>
               <w:rPr>
+                <w:noProof/>
+                <w:lang w:eastAsia="en-US"/>
+              </w:rPr>
+              <w:drawing>
+                <wp:anchor distT="0" distB="0" distL="114300" distR="114300" simplePos="0" relativeHeight="251705344" behindDoc="0" locked="0" layoutInCell="1" allowOverlap="1" wp14:anchorId="6C59887E" wp14:editId="739DAA27">
+                  <wp:simplePos x="0" y="0"/>
+                  <wp:positionH relativeFrom="column">
+                    <wp:posOffset>-43180</wp:posOffset>
+                  </wp:positionH>
+                  <wp:positionV relativeFrom="paragraph">
+                    <wp:posOffset>1795780</wp:posOffset>
+                  </wp:positionV>
+                  <wp:extent cx="638810" cy="638810"/>
+                  <wp:effectExtent l="0" t="0" r="0" b="0"/>
+                  <wp:wrapNone/>
+                  <wp:docPr id="31" name="Picture 11"/>
+                  <wp:cNvGraphicFramePr>
+                    <a:graphicFrameLocks xmlns:a="http://schemas.openxmlformats.org/drawingml/2006/main" noChangeAspect="1"/>
+                  </wp:cNvGraphicFramePr>
+                  <a:graphic xmlns:a="http://schemas.openxmlformats.org/drawingml/2006/main">
+                    <a:graphicData uri="http://schemas.openxmlformats.org/drawingml/2006/picture">
+                      <pic:pic xmlns:pic="http://schemas.openxmlformats.org/drawingml/2006/picture">
+                        <pic:nvPicPr>
+                          <pic:cNvPr id="0" name="Picture 11"/>
+                          <pic:cNvPicPr>
+                            <a:picLocks noChangeAspect="1" noChangeArrowheads="1"/>
+                          </pic:cNvPicPr>
+                        </pic:nvPicPr>
+                        <pic:blipFill>
+                          <a:blip r:embed="rId9">
+                            <a:extLst>
+                              <a:ext uri="{28A0092B-C50C-407E-A947-70E740481C1C}">
+                                <a14:useLocalDpi xmlns:a14="http://schemas.microsoft.com/office/drawing/2010/main" val="0"/>
+                              </a:ext>
+                            </a:extLst>
+                          </a:blip>
+                          <a:srcRect/>
+                          <a:stretch>
+                            <a:fillRect/>
+                          </a:stretch>
+                        </pic:blipFill>
+                        <pic:spPr bwMode="auto">
+                          <a:xfrm>
+                            <a:off x="0" y="0"/>
+                            <a:ext cx="638810" cy="638810"/>
+                          </a:xfrm>
+                          <a:prstGeom prst="rect">
+                            <a:avLst/>
+                          </a:prstGeom>
+                          <a:noFill/>
+                          <a:ln>
+                            <a:noFill/>
+                          </a:ln>
+                        </pic:spPr>
+                      </pic:pic>
+                    </a:graphicData>
+                  </a:graphic>
+                  <wp14:sizeRelH relativeFrom="page">
+                    <wp14:pctWidth>0</wp14:pctWidth>
+                  </wp14:sizeRelH>
+                  <wp14:sizeRelV relativeFrom="page">
+                    <wp14:pctHeight>0</wp14:pctHeight>
+                  </wp14:sizeRelV>
+                </wp:anchor>
+              </w:drawing>
+            </w:r>
+            <w:r>
+              <w:rPr>
                 <w:b/>
                 <w:noProof/>
                 <w:u w:val="single"/>
                 <w:lang w:eastAsia="en-US"/>
               </w:rPr>
               <w:drawing>
-                <wp:anchor distT="0" distB="0" distL="114300" distR="114300" simplePos="0" relativeHeight="251702272" behindDoc="0" locked="0" layoutInCell="1" allowOverlap="1" wp14:anchorId="3D783AEB" wp14:editId="487930FF">
+                <wp:anchor distT="0" distB="0" distL="114300" distR="114300" simplePos="0" relativeHeight="251702272" behindDoc="0" locked="0" layoutInCell="1" allowOverlap="1" wp14:anchorId="3D783AEB" wp14:editId="16F29728">
                   <wp:simplePos x="0" y="0"/>
                   <wp:positionH relativeFrom="column">
                     <wp:posOffset>-43180</wp:posOffset>
                   </wp:positionH>
                   <wp:positionV relativeFrom="paragraph">
-                    <wp:posOffset>932815</wp:posOffset>
+                    <wp:posOffset>948690</wp:posOffset>
                   </wp:positionV>
                   <wp:extent cx="634365" cy="634365"/>
                   <wp:effectExtent l="0" t="0" r="635" b="635"/>
@@ -3468,7 +3431,7 @@
                           </pic:cNvPicPr>
                         </pic:nvPicPr>
                         <pic:blipFill>
-                          <a:blip r:embed="rId9">
+                          <a:blip r:embed="rId10">
                             <a:extLst>
                               <a:ext uri="{28A0092B-C50C-407E-A947-70E740481C1C}">
                                 <a14:useLocalDpi xmlns:a14="http://schemas.microsoft.com/office/drawing/2010/main" val="0"/>
@@ -3511,144 +3474,7 @@
                 <w:lang w:eastAsia="en-US"/>
               </w:rPr>
               <w:drawing>
-                <wp:anchor distT="0" distB="0" distL="114300" distR="114300" simplePos="0" relativeHeight="251705344" behindDoc="0" locked="0" layoutInCell="1" allowOverlap="1" wp14:anchorId="6C59887E" wp14:editId="41D62C28">
-                  <wp:simplePos x="0" y="0"/>
-                  <wp:positionH relativeFrom="column">
-                    <wp:posOffset>-43180</wp:posOffset>
-                  </wp:positionH>
-                  <wp:positionV relativeFrom="paragraph">
-                    <wp:posOffset>2461895</wp:posOffset>
-                  </wp:positionV>
-                  <wp:extent cx="639022" cy="639022"/>
-                  <wp:effectExtent l="0" t="0" r="0" b="0"/>
-                  <wp:wrapNone/>
-                  <wp:docPr id="31" name="Picture 11"/>
-                  <wp:cNvGraphicFramePr>
-                    <a:graphicFrameLocks xmlns:a="http://schemas.openxmlformats.org/drawingml/2006/main" noChangeAspect="1"/>
-                  </wp:cNvGraphicFramePr>
-                  <a:graphic xmlns:a="http://schemas.openxmlformats.org/drawingml/2006/main">
-                    <a:graphicData uri="http://schemas.openxmlformats.org/drawingml/2006/picture">
-                      <pic:pic xmlns:pic="http://schemas.openxmlformats.org/drawingml/2006/picture">
-                        <pic:nvPicPr>
-                          <pic:cNvPr id="0" name="Picture 11"/>
-                          <pic:cNvPicPr>
-                            <a:picLocks noChangeAspect="1" noChangeArrowheads="1"/>
-                          </pic:cNvPicPr>
-                        </pic:nvPicPr>
-                        <pic:blipFill>
-                          <a:blip r:embed="rId10">
-                            <a:extLst>
-                              <a:ext uri="{28A0092B-C50C-407E-A947-70E740481C1C}">
-                                <a14:useLocalDpi xmlns:a14="http://schemas.microsoft.com/office/drawing/2010/main" val="0"/>
-                              </a:ext>
-                            </a:extLst>
-                          </a:blip>
-                          <a:srcRect/>
-                          <a:stretch>
-                            <a:fillRect/>
-                          </a:stretch>
-                        </pic:blipFill>
-                        <pic:spPr bwMode="auto">
-                          <a:xfrm>
-                            <a:off x="0" y="0"/>
-                            <a:ext cx="639022" cy="639022"/>
-                          </a:xfrm>
-                          <a:prstGeom prst="rect">
-                            <a:avLst/>
-                          </a:prstGeom>
-                          <a:noFill/>
-                          <a:ln>
-                            <a:noFill/>
-                          </a:ln>
-                        </pic:spPr>
-                      </pic:pic>
-                    </a:graphicData>
-                  </a:graphic>
-                  <wp14:sizeRelH relativeFrom="page">
-                    <wp14:pctWidth>0</wp14:pctWidth>
-                  </wp14:sizeRelH>
-                  <wp14:sizeRelV relativeFrom="page">
-                    <wp14:pctHeight>0</wp14:pctHeight>
-                  </wp14:sizeRelV>
-                </wp:anchor>
-              </w:drawing>
-            </w:r>
-            <w:r>
-              <w:rPr>
-                <w:noProof/>
-                <w:u w:val="single"/>
-                <w:lang w:eastAsia="en-US"/>
-              </w:rPr>
-              <w:drawing>
-                <wp:anchor distT="0" distB="0" distL="114300" distR="114300" simplePos="0" relativeHeight="251704320" behindDoc="0" locked="0" layoutInCell="1" allowOverlap="1" wp14:anchorId="5068C10A" wp14:editId="5DC2738C">
-                  <wp:simplePos x="0" y="0"/>
-                  <wp:positionH relativeFrom="column">
-                    <wp:posOffset>-38100</wp:posOffset>
-                  </wp:positionH>
-                  <wp:positionV relativeFrom="paragraph">
-                    <wp:posOffset>1737360</wp:posOffset>
-                  </wp:positionV>
-                  <wp:extent cx="640080" cy="640080"/>
-                  <wp:effectExtent l="0" t="0" r="0" b="0"/>
-                  <wp:wrapNone/>
-                  <wp:docPr id="30" name="Picture 9"/>
-                  <wp:cNvGraphicFramePr>
-                    <a:graphicFrameLocks xmlns:a="http://schemas.openxmlformats.org/drawingml/2006/main" noChangeAspect="1"/>
-                  </wp:cNvGraphicFramePr>
-                  <a:graphic xmlns:a="http://schemas.openxmlformats.org/drawingml/2006/main">
-                    <a:graphicData uri="http://schemas.openxmlformats.org/drawingml/2006/picture">
-                      <pic:pic xmlns:pic="http://schemas.openxmlformats.org/drawingml/2006/picture">
-                        <pic:nvPicPr>
-                          <pic:cNvPr id="0" name="Picture 9"/>
-                          <pic:cNvPicPr>
-                            <a:picLocks noChangeAspect="1" noChangeArrowheads="1"/>
-                          </pic:cNvPicPr>
-                        </pic:nvPicPr>
-                        <pic:blipFill>
-                          <a:blip r:embed="rId11">
-                            <a:extLst>
-                              <a:ext uri="{28A0092B-C50C-407E-A947-70E740481C1C}">
-                                <a14:useLocalDpi xmlns:a14="http://schemas.microsoft.com/office/drawing/2010/main" val="0"/>
-                              </a:ext>
-                            </a:extLst>
-                          </a:blip>
-                          <a:srcRect/>
-                          <a:stretch>
-                            <a:fillRect/>
-                          </a:stretch>
-                        </pic:blipFill>
-                        <pic:spPr bwMode="auto">
-                          <a:xfrm>
-                            <a:off x="0" y="0"/>
-                            <a:ext cx="640080" cy="640080"/>
-                          </a:xfrm>
-                          <a:prstGeom prst="rect">
-                            <a:avLst/>
-                          </a:prstGeom>
-                          <a:noFill/>
-                          <a:ln>
-                            <a:noFill/>
-                          </a:ln>
-                        </pic:spPr>
-                      </pic:pic>
-                    </a:graphicData>
-                  </a:graphic>
-                  <wp14:sizeRelH relativeFrom="page">
-                    <wp14:pctWidth>0</wp14:pctWidth>
-                  </wp14:sizeRelH>
-                  <wp14:sizeRelV relativeFrom="page">
-                    <wp14:pctHeight>0</wp14:pctHeight>
-                  </wp14:sizeRelV>
-                </wp:anchor>
-              </w:drawing>
-            </w:r>
-            <w:r>
-              <w:rPr>
-                <w:noProof/>
-                <w:lang w:eastAsia="en-US"/>
-              </w:rPr>
-              <w:drawing>
-                <wp:anchor distT="0" distB="0" distL="114300" distR="114300" simplePos="0" relativeHeight="251703296" behindDoc="0" locked="0" layoutInCell="1" allowOverlap="1" wp14:anchorId="07D7B6AD" wp14:editId="7987C524">
+                <wp:anchor distT="0" distB="0" distL="114300" distR="114300" simplePos="0" relativeHeight="251703296" behindDoc="0" locked="0" layoutInCell="1" allowOverlap="1" wp14:anchorId="07D7B6AD" wp14:editId="095E1CBF">
                   <wp:simplePos x="0" y="0"/>
                   <wp:positionH relativeFrom="column">
                     <wp:posOffset>-38312</wp:posOffset>
@@ -3673,7 +3499,7 @@
                           </pic:cNvPicPr>
                         </pic:nvPicPr>
                         <pic:blipFill>
-                          <a:blip r:embed="rId12">
+                          <a:blip r:embed="rId11">
                             <a:extLst>
                               <a:ext uri="{28A0092B-C50C-407E-A947-70E740481C1C}">
                                 <a14:useLocalDpi xmlns:a14="http://schemas.microsoft.com/office/drawing/2010/main" val="0"/>
@@ -3731,16 +3557,11 @@
               <w:t xml:space="preserve"> - C</w:t>
             </w:r>
             <w:r>
-              <w:t xml:space="preserve">o-founder - </w:t>
-            </w:r>
-            <w:proofErr w:type="spellStart"/>
-            <w:r>
-              <w:t>UW</w:t>
+              <w:t>o-founder - UW</w:t>
             </w:r>
             <w:r>
               <w:t>aterloo</w:t>
             </w:r>
-            <w:proofErr w:type="spellEnd"/>
             <w:r>
               <w:t xml:space="preserve"> Mechatronics Eng. ‘17 </w:t>
             </w:r>
@@ -3772,44 +3593,17 @@
               <w:rPr>
                 <w:u w:val="single"/>
               </w:rPr>
-              <w:t xml:space="preserve">Si </w:t>
-            </w:r>
-            <w:proofErr w:type="spellStart"/>
-            <w:r>
-              <w:rPr>
-                <w:u w:val="single"/>
-              </w:rPr>
-              <w:t>Te</w:t>
-            </w:r>
-            <w:proofErr w:type="spellEnd"/>
-            <w:r>
-              <w:rPr>
-                <w:u w:val="single"/>
-              </w:rPr>
-              <w:t xml:space="preserve"> </w:t>
-            </w:r>
-            <w:proofErr w:type="spellStart"/>
-            <w:r>
-              <w:rPr>
-                <w:u w:val="single"/>
-              </w:rPr>
-              <w:t>Feng</w:t>
-            </w:r>
-            <w:proofErr w:type="spellEnd"/>
+              <w:t>Si Te Feng</w:t>
+            </w:r>
             <w:r>
               <w:t xml:space="preserve"> - C</w:t>
             </w:r>
             <w:r>
-              <w:t xml:space="preserve">o-founder - </w:t>
-            </w:r>
-            <w:proofErr w:type="spellStart"/>
-            <w:r>
-              <w:t>UW</w:t>
+              <w:t>o-founder - UW</w:t>
             </w:r>
             <w:r>
               <w:t>aterloo</w:t>
             </w:r>
-            <w:proofErr w:type="spellEnd"/>
             <w:r>
               <w:t xml:space="preserve"> Mechatronics Eng.  ‘17 </w:t>
             </w:r>
@@ -3832,88 +3626,13 @@
               <w:t>have</w:t>
             </w:r>
             <w:r>
-              <w:t xml:space="preserve"> experience in coding mobile games and working as an </w:t>
-            </w:r>
-            <w:proofErr w:type="spellStart"/>
-            <w:r>
-              <w:t>iO</w:t>
-            </w:r>
-            <w:r>
-              <w:t>S</w:t>
-            </w:r>
-            <w:proofErr w:type="spellEnd"/>
-            <w:r>
-              <w:t xml:space="preserve"> developer in tech start-ups for my internship</w:t>
+              <w:t xml:space="preserve"> experience in coding mobile games and working as an iO</w:t>
+            </w:r>
+            <w:r>
+              <w:t>S developer in tech start-ups for my internship</w:t>
             </w:r>
             <w:r>
               <w:t xml:space="preserve">. </w:t>
-            </w:r>
-          </w:p>
-          <w:p>
-            <w:pPr>
-              <w:pStyle w:val="normal0"/>
-              <w:contextualSpacing w:val="0"/>
-            </w:pPr>
-          </w:p>
-          <w:p>
-            <w:pPr>
-              <w:pStyle w:val="normal0"/>
-              <w:contextualSpacing w:val="0"/>
-            </w:pPr>
-            <w:r>
-              <w:rPr>
-                <w:u w:val="single"/>
-              </w:rPr>
-              <w:t xml:space="preserve">Kevin </w:t>
-            </w:r>
-            <w:proofErr w:type="spellStart"/>
-            <w:r>
-              <w:rPr>
-                <w:u w:val="single"/>
-              </w:rPr>
-              <w:t>Xue</w:t>
-            </w:r>
-            <w:proofErr w:type="spellEnd"/>
-            <w:r>
-              <w:t xml:space="preserve"> - F</w:t>
-            </w:r>
-            <w:r>
-              <w:t>ront-end</w:t>
-            </w:r>
-            <w:r>
-              <w:t xml:space="preserve"> D</w:t>
-            </w:r>
-            <w:r>
-              <w:t xml:space="preserve">eveloper - </w:t>
-            </w:r>
-            <w:proofErr w:type="spellStart"/>
-            <w:r>
-              <w:t>UW</w:t>
-            </w:r>
-            <w:r>
-              <w:t>aterloo</w:t>
-            </w:r>
-            <w:proofErr w:type="spellEnd"/>
-            <w:r>
-              <w:t xml:space="preserve"> Software Eng. ‘17 </w:t>
-            </w:r>
-          </w:p>
-          <w:p>
-            <w:pPr>
-              <w:pStyle w:val="normal0"/>
-              <w:contextualSpacing w:val="0"/>
-            </w:pPr>
-            <w:r>
-              <w:rPr>
-                <w:highlight w:val="white"/>
-              </w:rPr>
-              <w:t>I have written games mainly in Python and Java in the past, as well as dabbled in front end web creation.</w:t>
-            </w:r>
-            <w:r>
-              <w:t xml:space="preserve"> </w:t>
-            </w:r>
-            <w:r>
-              <w:t>I'm a big fan of tennis and enjoy the precision of stealth games.</w:t>
             </w:r>
           </w:p>
           <w:p>
@@ -3940,16 +3659,11 @@
               <w:t xml:space="preserve"> W</w:t>
             </w:r>
             <w:r>
-              <w:t xml:space="preserve">eb developer - </w:t>
-            </w:r>
-            <w:proofErr w:type="spellStart"/>
-            <w:r>
-              <w:t>UW</w:t>
+              <w:t>eb developer - UW</w:t>
             </w:r>
             <w:r>
               <w:t>aterloo</w:t>
             </w:r>
-            <w:proofErr w:type="spellEnd"/>
             <w:r>
               <w:t xml:space="preserve"> Mechatronics Eng. ‘17</w:t>
             </w:r>
@@ -3960,7 +3674,34 @@
               <w:contextualSpacing w:val="0"/>
             </w:pPr>
             <w:r>
-              <w:t>I’m really excited to be working as the main website developer at Jump. Among other things, I’ve done data mining using Java for an open-source licensing company.</w:t>
+              <w:t xml:space="preserve">I’m really excited to be working as the main website developer at </w:t>
+            </w:r>
+            <w:r>
+              <w:t>Uniq</w:t>
+            </w:r>
+            <w:r>
+              <w:t>. Among other things, I’ve done data mining using Java for an open-source licensing company.</w:t>
+            </w:r>
+          </w:p>
+          <w:p>
+            <w:pPr>
+              <w:pStyle w:val="normal0"/>
+              <w:contextualSpacing w:val="0"/>
+            </w:pPr>
+          </w:p>
+          <w:p>
+            <w:pPr>
+              <w:pStyle w:val="normal0"/>
+              <w:contextualSpacing w:val="0"/>
+            </w:pPr>
+            <w:r>
+              <w:rPr>
+                <w:u w:val="single"/>
+              </w:rPr>
+              <w:t>Richard Lee</w:t>
+            </w:r>
+            <w:r>
+              <w:t xml:space="preserve"> – App Icon Designer – George Brown College, Graphics Design</w:t>
             </w:r>
           </w:p>
           <w:p>
@@ -3981,16 +3722,11 @@
               <w:t>Jack Yang</w:t>
             </w:r>
             <w:r>
-              <w:t xml:space="preserve"> - Server developer - </w:t>
-            </w:r>
-            <w:proofErr w:type="spellStart"/>
-            <w:r>
-              <w:t>UW</w:t>
+              <w:t xml:space="preserve"> - Server developer - UW</w:t>
             </w:r>
             <w:r>
               <w:t>aterloo</w:t>
             </w:r>
-            <w:proofErr w:type="spellEnd"/>
             <w:r>
               <w:t xml:space="preserve"> Computer Science ‘17 </w:t>
             </w:r>
@@ -4024,14 +3760,12 @@
             <w:r>
               <w:t xml:space="preserve">Android developer - </w:t>
             </w:r>
-            <w:proofErr w:type="spellStart"/>
             <w:r>
               <w:t>UW</w:t>
             </w:r>
             <w:r>
               <w:t>aterloo</w:t>
             </w:r>
-            <w:proofErr w:type="spellEnd"/>
             <w:r>
               <w:t xml:space="preserve"> Mechatronics Eng.  ‘17</w:t>
             </w:r>
@@ -4050,29 +3784,6 @@
               <w:pStyle w:val="normal0"/>
               <w:contextualSpacing w:val="0"/>
             </w:pPr>
-            <w:r>
-              <w:rPr>
-                <w:u w:val="single"/>
-              </w:rPr>
-              <w:t>Andy Au</w:t>
-            </w:r>
-            <w:r>
-              <w:t xml:space="preserve"> - </w:t>
-            </w:r>
-            <w:r>
-              <w:t xml:space="preserve">Android developer - </w:t>
-            </w:r>
-            <w:proofErr w:type="spellStart"/>
-            <w:r>
-              <w:t>UW</w:t>
-            </w:r>
-            <w:r>
-              <w:t>aterloo</w:t>
-            </w:r>
-            <w:proofErr w:type="spellEnd"/>
-            <w:r>
-              <w:t xml:space="preserve"> Mechatronics Eng.  ‘17</w:t>
-            </w:r>
           </w:p>
           <w:p>
             <w:pPr>

</xml_diff>